<commit_message>
Ladění scriptu, psaní textu BP
</commit_message>
<xml_diff>
--- a/doc/BP/osnova.docx
+++ b/doc/BP/osnova.docx
@@ -457,15 +457,116 @@
       </w:pPr>
       <w:proofErr w:type="spellStart"/>
       <w:r>
-        <w:t>Použití</w:t>
-      </w:r>
-      <w:proofErr w:type="spellEnd"/>
-      <w:r>
-        <w:t xml:space="preserve"> </w:t>
-      </w:r>
-      <w:proofErr w:type="spellStart"/>
-      <w:r>
-        <w:t>obalové</w:t>
+        <w:t>Používání</w:t>
+      </w:r>
+      <w:proofErr w:type="spellEnd"/>
+      <w:r>
+        <w:t xml:space="preserve"> </w:t>
+      </w:r>
+      <w:proofErr w:type="spellStart"/>
+      <w:r>
+        <w:t>dolaru</w:t>
+      </w:r>
+      <w:proofErr w:type="spellEnd"/>
+      <w:r>
+        <w:t xml:space="preserve"> </w:t>
+      </w:r>
+      <w:proofErr w:type="spellStart"/>
+      <w:r>
+        <w:t>místo</w:t>
+      </w:r>
+      <w:proofErr w:type="spellEnd"/>
+      <w:r>
+        <w:t xml:space="preserve"> jQuery v </w:t>
+      </w:r>
+      <w:proofErr w:type="spellStart"/>
+      <w:r>
+        <w:t>projektu</w:t>
+      </w:r>
+      <w:proofErr w:type="spellEnd"/>
+      <w:r>
+        <w:t xml:space="preserve"> – </w:t>
+      </w:r>
+      <w:proofErr w:type="spellStart"/>
+      <w:r>
+        <w:t>kolize</w:t>
+      </w:r>
+      <w:proofErr w:type="spellEnd"/>
+    </w:p>
+    <w:p>
+      <w:pPr>
+        <w:pStyle w:val="Odstavecseseznamem"/>
+        <w:numPr>
+          <w:ilvl w:val="1"/>
+          <w:numId w:val="2"/>
+        </w:numPr>
+      </w:pPr>
+      <w:proofErr w:type="spellStart"/>
+      <w:r>
+        <w:t>Význam</w:t>
+      </w:r>
+      <w:proofErr w:type="spellEnd"/>
+      <w:r>
+        <w:t xml:space="preserve"> </w:t>
+      </w:r>
+      <w:proofErr w:type="spellStart"/>
+      <w:r>
+        <w:t>středníku</w:t>
+      </w:r>
+      <w:proofErr w:type="spellEnd"/>
+      <w:r>
+        <w:t xml:space="preserve"> </w:t>
+      </w:r>
+      <w:proofErr w:type="spellStart"/>
+      <w:r>
+        <w:t>před</w:t>
+      </w:r>
+      <w:proofErr w:type="spellEnd"/>
+      <w:r>
+        <w:t xml:space="preserve"> </w:t>
+      </w:r>
+      <w:proofErr w:type="spellStart"/>
+      <w:r>
+        <w:t>skriptem</w:t>
+      </w:r>
+      <w:proofErr w:type="spellEnd"/>
+    </w:p>
+    <w:p>
+      <w:pPr>
+        <w:pStyle w:val="Odstavecseseznamem"/>
+        <w:numPr>
+          <w:ilvl w:val="1"/>
+          <w:numId w:val="2"/>
+        </w:numPr>
+      </w:pPr>
+      <w:proofErr w:type="spellStart"/>
+      <w:r>
+        <w:t>Defautlní</w:t>
+      </w:r>
+      <w:proofErr w:type="spellEnd"/>
+      <w:r>
+        <w:t xml:space="preserve"> </w:t>
+      </w:r>
+      <w:proofErr w:type="spellStart"/>
+      <w:r>
+        <w:t>parametry</w:t>
+      </w:r>
+      <w:proofErr w:type="spellEnd"/>
+      <w:r>
+        <w:t xml:space="preserve"> pluginu</w:t>
+      </w:r>
+    </w:p>
+    <w:p>
+      <w:pPr>
+        <w:pStyle w:val="Odstavecseseznamem"/>
+        <w:numPr>
+          <w:ilvl w:val="1"/>
+          <w:numId w:val="2"/>
+        </w:numPr>
+      </w:pPr>
+      <w:proofErr w:type="spellStart"/>
+      <w:r>
+        <w:t>Soukromé</w:t>
       </w:r>
       <w:proofErr w:type="spellEnd"/>
       <w:r>
@@ -476,162 +577,18 @@
         <w:t>funkce</w:t>
       </w:r>
       <w:proofErr w:type="spellEnd"/>
-    </w:p>
-    <w:p>
-      <w:pPr>
-        <w:pStyle w:val="Odstavecseseznamem"/>
-        <w:numPr>
-          <w:ilvl w:val="1"/>
-          <w:numId w:val="2"/>
-        </w:numPr>
-      </w:pPr>
-      <w:proofErr w:type="spellStart"/>
-      <w:r>
-        <w:t>Význam</w:t>
-      </w:r>
-      <w:proofErr w:type="spellEnd"/>
-      <w:r>
-        <w:t xml:space="preserve"> </w:t>
-      </w:r>
-      <w:proofErr w:type="spellStart"/>
-      <w:r>
-        <w:t>středníku</w:t>
-      </w:r>
-      <w:proofErr w:type="spellEnd"/>
-      <w:r>
-        <w:t xml:space="preserve"> </w:t>
-      </w:r>
-      <w:proofErr w:type="spellStart"/>
-      <w:r>
-        <w:t>před</w:t>
-      </w:r>
-      <w:proofErr w:type="spellEnd"/>
-      <w:r>
-        <w:t xml:space="preserve"> </w:t>
-      </w:r>
-      <w:proofErr w:type="spellStart"/>
-      <w:r>
-        <w:t>skriptem</w:t>
-      </w:r>
-      <w:proofErr w:type="spellEnd"/>
-    </w:p>
-    <w:p>
-      <w:pPr>
-        <w:pStyle w:val="Odstavecseseznamem"/>
-        <w:numPr>
-          <w:ilvl w:val="1"/>
-          <w:numId w:val="2"/>
-        </w:numPr>
-      </w:pPr>
-      <w:proofErr w:type="spellStart"/>
-      <w:r>
-        <w:t>Defautlní</w:t>
-      </w:r>
-      <w:proofErr w:type="spellEnd"/>
-      <w:r>
-        <w:t xml:space="preserve"> </w:t>
-      </w:r>
-      <w:proofErr w:type="spellStart"/>
-      <w:r>
-        <w:t>parametry</w:t>
-      </w:r>
-      <w:proofErr w:type="spellEnd"/>
-      <w:r>
-        <w:t xml:space="preserve"> pluginu</w:t>
-      </w:r>
-    </w:p>
-    <w:p>
-      <w:pPr>
-        <w:pStyle w:val="Odstavecseseznamem"/>
-        <w:numPr>
-          <w:ilvl w:val="1"/>
-          <w:numId w:val="2"/>
-        </w:numPr>
-      </w:pPr>
-      <w:proofErr w:type="spellStart"/>
-      <w:r>
-        <w:t>Používání</w:t>
-      </w:r>
-      <w:proofErr w:type="spellEnd"/>
-      <w:r>
-        <w:t xml:space="preserve"> </w:t>
-      </w:r>
-      <w:proofErr w:type="spellStart"/>
-      <w:r>
-        <w:t>dolaru</w:t>
-      </w:r>
-      <w:proofErr w:type="spellEnd"/>
-      <w:r>
-        <w:t xml:space="preserve"> </w:t>
-      </w:r>
-      <w:proofErr w:type="spellStart"/>
-      <w:r>
-        <w:t>místo</w:t>
-      </w:r>
-      <w:proofErr w:type="spellEnd"/>
-      <w:r>
-        <w:t xml:space="preserve"> jQuery v </w:t>
-      </w:r>
-      <w:proofErr w:type="spellStart"/>
-      <w:r>
-        <w:t>projektu</w:t>
-      </w:r>
-      <w:proofErr w:type="spellEnd"/>
-      <w:r>
-        <w:t xml:space="preserve"> </w:t>
-      </w:r>
-      <w:r>
-        <w:t>–</w:t>
-      </w:r>
-      <w:r>
-        <w:t xml:space="preserve"> </w:t>
-      </w:r>
-      <w:proofErr w:type="spellStart"/>
-      <w:r>
-        <w:t>kolize</w:t>
-      </w:r>
-      <w:proofErr w:type="spellEnd"/>
-    </w:p>
-    <w:p>
-      <w:pPr>
-        <w:pStyle w:val="Odstavecseseznamem"/>
-        <w:numPr>
-          <w:ilvl w:val="1"/>
-          <w:numId w:val="2"/>
-        </w:numPr>
-      </w:pPr>
-      <w:proofErr w:type="spellStart"/>
-      <w:r>
-        <w:t>Soukromé</w:t>
-      </w:r>
-      <w:proofErr w:type="spellEnd"/>
-      <w:r>
-        <w:t xml:space="preserve"> </w:t>
-      </w:r>
-      <w:proofErr w:type="spellStart"/>
-      <w:r>
-        <w:t>funkce</w:t>
-      </w:r>
-      <w:proofErr w:type="spellEnd"/>
       <w:r>
         <w:t xml:space="preserve"> v </w:t>
       </w:r>
-      <w:proofErr w:type="spellStart"/>
-      <w:r>
-        <w:t>zásuvném</w:t>
-      </w:r>
-      <w:proofErr w:type="spellEnd"/>
-      <w:r>
-        <w:t xml:space="preserve"> </w:t>
-      </w:r>
-      <w:proofErr w:type="spellStart"/>
-      <w:r>
-        <w:t>modulu</w:t>
-      </w:r>
-      <w:proofErr w:type="spellEnd"/>
-    </w:p>
-    <w:p>
-      <w:pPr>
+      <w:r>
+        <w:t>pluginu</w:t>
+      </w:r>
+    </w:p>
+    <w:p>
+      <w:pPr>
+        <w:tabs>
+          <w:tab w:val="left" w:pos="3975"/>
+        </w:tabs>
         <w:ind w:left="1080"/>
         <w:rPr>
           <w:lang w:val="en-US"/>
@@ -671,6 +628,12 @@
         </w:rPr>
         <w:t>)</w:t>
       </w:r>
+      <w:r>
+        <w:rPr>
+          <w:lang w:val="en-US"/>
+        </w:rPr>
+        <w:tab/>
+      </w:r>
     </w:p>
     <w:p>
       <w:pPr>
@@ -1399,21 +1362,21 @@
       </w:pPr>
       <w:proofErr w:type="spellStart"/>
       <w:r>
+        <w:t>Události</w:t>
+      </w:r>
+      <w:proofErr w:type="spellEnd"/>
+    </w:p>
+    <w:p>
+      <w:pPr>
+        <w:pStyle w:val="Odstavecseseznamem"/>
+        <w:numPr>
+          <w:ilvl w:val="2"/>
+          <w:numId w:val="2"/>
+        </w:numPr>
+      </w:pPr>
+      <w:proofErr w:type="spellStart"/>
+      <w:r>
         <w:lastRenderedPageBreak/>
-        <w:t>Události</w:t>
-      </w:r>
-      <w:proofErr w:type="spellEnd"/>
-    </w:p>
-    <w:p>
-      <w:pPr>
-        <w:pStyle w:val="Odstavecseseznamem"/>
-        <w:numPr>
-          <w:ilvl w:val="2"/>
-          <w:numId w:val="2"/>
-        </w:numPr>
-      </w:pPr>
-      <w:proofErr w:type="spellStart"/>
-      <w:r>
         <w:t>Vstup</w:t>
       </w:r>
       <w:proofErr w:type="spellEnd"/>
@@ -3194,4 +3157,16 @@
   <a:objectDefaults/>
   <a:extraClrSchemeLst/>
 </a:theme>
+</file>
+
+<file path=customXml/item1.xml><?xml version="1.0" encoding="utf-8"?>
+<b:Sources xmlns:b="http://schemas.openxmlformats.org/officeDocument/2006/bibliography" xmlns="http://schemas.openxmlformats.org/officeDocument/2006/bibliography" SelectedStyle="\ISO690Nmerical.XSL" StyleName="ISO 690 - Numerical Reference"/>
+</file>
+
+<file path=customXml/itemProps1.xml><?xml version="1.0" encoding="utf-8"?>
+<ds:datastoreItem xmlns:ds="http://schemas.openxmlformats.org/officeDocument/2006/customXml" ds:itemID="{0E425087-F59B-4068-B413-38B9E498A895}">
+  <ds:schemaRefs>
+    <ds:schemaRef ds:uri="http://schemas.openxmlformats.org/officeDocument/2006/bibliography"/>
+  </ds:schemaRefs>
+</ds:datastoreItem>
 </file>
</xml_diff>